<commit_message>
changed graduation date to August 2023
</commit_message>
<xml_diff>
--- a/resume/Joseph_Martinez_Resume.docx
+++ b/resume/Joseph_Martinez_Resume.docx
@@ -1363,7 +1363,7 @@
               <w:t xml:space="preserve">Aug 2022 – </w:t>
             </w:r>
             <w:r>
-              <w:t>Dec</w:t>
+              <w:t>Aug</w:t>
             </w:r>
             <w:r>
               <w:t xml:space="preserve"> 2024 (expected)</w:t>
@@ -1649,6 +1649,7 @@
     <w:r>
       <w:rPr>
         <w:rFonts w:ascii="Aptos ExtraBold" w:hAnsi="Aptos ExtraBold"/>
+        <w:noProof/>
         <w:sz w:val="28"/>
         <w:szCs w:val="28"/>
       </w:rPr>
@@ -13333,6 +13334,9 @@
         </wp:inline>
       </w:drawing>
     </w:r>
+    <w:r>
+      <w:t xml:space="preserve"> </w:t>
+    </w:r>
     <w:hyperlink r:id="rId2" w:history="1">
       <w:r>
         <w:rPr>
@@ -14464,6 +14468,7 @@
   <w:style w:type="character" w:default="1" w:styleId="DefaultParagraphFont">
     <w:name w:val="Default Paragraph Font"/>
     <w:uiPriority w:val="1"/>
+    <w:semiHidden/>
     <w:unhideWhenUsed/>
   </w:style>
   <w:style w:type="table" w:default="1" w:styleId="TableNormal">

</xml_diff>

<commit_message>
Updated resume to include GPAs
</commit_message>
<xml_diff>
--- a/resume/Joseph_Martinez_Resume.docx
+++ b/resume/Joseph_Martinez_Resume.docx
@@ -5,8 +5,71 @@
     <w:p>
       <w:pPr>
         <w:pStyle w:val="Heading1"/>
-        <w:spacing w:before="120"/>
+        <w:spacing w:before="200"/>
       </w:pPr>
+      <w:r>
+        <w:rPr>
+          <w:noProof/>
+        </w:rPr>
+        <mc:AlternateContent>
+          <mc:Choice Requires="wps">
+            <w:drawing>
+              <wp:anchor distT="0" distB="0" distL="114300" distR="114300" simplePos="0" relativeHeight="251659264" behindDoc="0" locked="0" layoutInCell="1" allowOverlap="1" wp14:anchorId="78CC2A3B" wp14:editId="7C44F603">
+                <wp:simplePos x="0" y="0"/>
+                <wp:positionH relativeFrom="column">
+                  <wp:posOffset>16510</wp:posOffset>
+                </wp:positionH>
+                <wp:positionV relativeFrom="paragraph">
+                  <wp:posOffset>289755</wp:posOffset>
+                </wp:positionV>
+                <wp:extent cx="6849534" cy="0"/>
+                <wp:effectExtent l="0" t="0" r="0" b="0"/>
+                <wp:wrapNone/>
+                <wp:docPr id="1300605085" name="Straight Connector 1"/>
+                <wp:cNvGraphicFramePr/>
+                <a:graphic xmlns:a="http://schemas.openxmlformats.org/drawingml/2006/main">
+                  <a:graphicData uri="http://schemas.microsoft.com/office/word/2010/wordprocessingShape">
+                    <wps:wsp>
+                      <wps:cNvCnPr/>
+                      <wps:spPr>
+                        <a:xfrm>
+                          <a:off x="0" y="0"/>
+                          <a:ext cx="6849534" cy="0"/>
+                        </a:xfrm>
+                        <a:prstGeom prst="line">
+                          <a:avLst/>
+                        </a:prstGeom>
+                      </wps:spPr>
+                      <wps:style>
+                        <a:lnRef idx="1">
+                          <a:schemeClr val="dk1"/>
+                        </a:lnRef>
+                        <a:fillRef idx="0">
+                          <a:schemeClr val="dk1"/>
+                        </a:fillRef>
+                        <a:effectRef idx="0">
+                          <a:schemeClr val="dk1"/>
+                        </a:effectRef>
+                        <a:fontRef idx="minor">
+                          <a:schemeClr val="tx1"/>
+                        </a:fontRef>
+                      </wps:style>
+                      <wps:bodyPr/>
+                    </wps:wsp>
+                  </a:graphicData>
+                </a:graphic>
+              </wp:anchor>
+            </w:drawing>
+          </mc:Choice>
+          <mc:Fallback>
+            <w:pict>
+              <v:line w14:anchorId="337243A2" id="Straight Connector 1" o:spid="_x0000_s1026" style="position:absolute;z-index:251659264;visibility:visible;mso-wrap-style:square;mso-wrap-distance-left:9pt;mso-wrap-distance-top:0;mso-wrap-distance-right:9pt;mso-wrap-distance-bottom:0;mso-position-horizontal:absolute;mso-position-horizontal-relative:text;mso-position-vertical:absolute;mso-position-vertical-relative:text" from="1.3pt,22.8pt" to="540.65pt,22.8pt" o:gfxdata="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" strokecolor="black [3200]" strokeweight=".5pt">
+                <v:stroke joinstyle="miter"/>
+              </v:line>
+            </w:pict>
+          </mc:Fallback>
+        </mc:AlternateContent>
+      </w:r>
       <w:r>
         <w:t>SUMMARY</w:t>
       </w:r>
@@ -194,6 +257,9 @@
         <w:tc>
           <w:tcPr>
             <w:tcW w:w="7110" w:type="dxa"/>
+            <w:tcBorders>
+              <w:top w:val="single" w:sz="4" w:space="0" w:color="auto"/>
+            </w:tcBorders>
           </w:tcPr>
           <w:p>
             <w:r>
@@ -236,6 +302,9 @@
         <w:tc>
           <w:tcPr>
             <w:tcW w:w="3680" w:type="dxa"/>
+            <w:tcBorders>
+              <w:top w:val="single" w:sz="4" w:space="0" w:color="auto"/>
+            </w:tcBorders>
           </w:tcPr>
           <w:p>
             <w:r>
@@ -419,7 +488,7 @@
           <w:tcPr>
             <w:tcW w:w="7555" w:type="dxa"/>
             <w:tcBorders>
-              <w:top w:val="nil"/>
+              <w:top w:val="single" w:sz="4" w:space="0" w:color="auto"/>
               <w:left w:val="nil"/>
               <w:bottom w:val="nil"/>
               <w:right w:val="nil"/>
@@ -446,7 +515,7 @@
           <w:tcPr>
             <w:tcW w:w="3235" w:type="dxa"/>
             <w:tcBorders>
-              <w:top w:val="nil"/>
+              <w:top w:val="single" w:sz="4" w:space="0" w:color="auto"/>
               <w:left w:val="nil"/>
               <w:bottom w:val="nil"/>
               <w:right w:val="nil"/>
@@ -530,6 +599,10 @@
               <w:jc w:val="both"/>
             </w:pPr>
             <w:r>
+              <w:rPr>
+                <w:sz w:val="20"/>
+                <w:szCs w:val="20"/>
+              </w:rPr>
               <w:t xml:space="preserve">• </w:t>
             </w:r>
             <w:r>
@@ -604,7 +677,14 @@
               <w:jc w:val="both"/>
             </w:pPr>
             <w:r>
-              <w:t xml:space="preserve">• </w:t>
+              <w:rPr>
+                <w:sz w:val="20"/>
+                <w:szCs w:val="20"/>
+              </w:rPr>
+              <w:t>•</w:t>
+            </w:r>
+            <w:r>
+              <w:t xml:space="preserve"> </w:t>
             </w:r>
             <w:r>
               <w:t xml:space="preserve">Trained </w:t>
@@ -651,7 +731,14 @@
               <w:jc w:val="both"/>
             </w:pPr>
             <w:r>
-              <w:t xml:space="preserve">• </w:t>
+              <w:rPr>
+                <w:sz w:val="20"/>
+                <w:szCs w:val="20"/>
+              </w:rPr>
+              <w:t>•</w:t>
+            </w:r>
+            <w:r>
+              <w:t xml:space="preserve"> </w:t>
             </w:r>
             <w:r>
               <w:t>Designed and ma</w:t>
@@ -677,7 +764,14 @@
               <w:jc w:val="both"/>
             </w:pPr>
             <w:r>
-              <w:t xml:space="preserve">• </w:t>
+              <w:rPr>
+                <w:sz w:val="20"/>
+                <w:szCs w:val="20"/>
+              </w:rPr>
+              <w:t>•</w:t>
+            </w:r>
+            <w:r>
+              <w:t xml:space="preserve"> </w:t>
             </w:r>
             <w:r>
               <w:t xml:space="preserve">Presented </w:t>
@@ -832,7 +926,14 @@
               <w:jc w:val="both"/>
             </w:pPr>
             <w:r>
-              <w:t xml:space="preserve">• </w:t>
+              <w:rPr>
+                <w:sz w:val="20"/>
+                <w:szCs w:val="20"/>
+              </w:rPr>
+              <w:t>•</w:t>
+            </w:r>
+            <w:r>
+              <w:t xml:space="preserve"> </w:t>
             </w:r>
             <w:r>
               <w:t>Geolocated, filtered</w:t>
@@ -906,7 +1007,14 @@
               <w:jc w:val="both"/>
             </w:pPr>
             <w:r>
-              <w:t xml:space="preserve">• </w:t>
+              <w:rPr>
+                <w:sz w:val="20"/>
+                <w:szCs w:val="20"/>
+              </w:rPr>
+              <w:t>•</w:t>
+            </w:r>
+            <w:r>
+              <w:t xml:space="preserve"> </w:t>
             </w:r>
             <w:r>
               <w:t>Extracted, cleaned</w:t>
@@ -968,7 +1076,14 @@
               <w:jc w:val="both"/>
             </w:pPr>
             <w:r>
-              <w:t xml:space="preserve">• </w:t>
+              <w:rPr>
+                <w:sz w:val="20"/>
+                <w:szCs w:val="20"/>
+              </w:rPr>
+              <w:t>•</w:t>
+            </w:r>
+            <w:r>
+              <w:t xml:space="preserve"> </w:t>
             </w:r>
             <w:r>
               <w:t>Created</w:t>
@@ -991,7 +1106,14 @@
               <w:jc w:val="both"/>
             </w:pPr>
             <w:r>
-              <w:t xml:space="preserve">• </w:t>
+              <w:rPr>
+                <w:sz w:val="20"/>
+                <w:szCs w:val="20"/>
+              </w:rPr>
+              <w:t>•</w:t>
+            </w:r>
+            <w:r>
+              <w:t xml:space="preserve"> </w:t>
             </w:r>
             <w:r>
               <w:t>Collaborated with teams from Norway, Colombia, Greece, and the US</w:t>
@@ -1140,7 +1262,14 @@
               <w:jc w:val="both"/>
             </w:pPr>
             <w:r>
-              <w:t xml:space="preserve">• </w:t>
+              <w:rPr>
+                <w:sz w:val="20"/>
+                <w:szCs w:val="20"/>
+              </w:rPr>
+              <w:t>•</w:t>
+            </w:r>
+            <w:r>
+              <w:t xml:space="preserve"> </w:t>
             </w:r>
             <w:r>
               <w:t xml:space="preserve">Trained a Natural Language Understanding </w:t>
@@ -1172,7 +1301,14 @@
               <w:jc w:val="both"/>
             </w:pPr>
             <w:r>
-              <w:t xml:space="preserve">• </w:t>
+              <w:rPr>
+                <w:sz w:val="20"/>
+                <w:szCs w:val="20"/>
+              </w:rPr>
+              <w:t>•</w:t>
+            </w:r>
+            <w:r>
+              <w:t xml:space="preserve"> </w:t>
             </w:r>
             <w:r>
               <w:t xml:space="preserve">Gathered, filtered, and cleaned geo-tagged </w:t>
@@ -1198,7 +1334,14 @@
               <w:jc w:val="both"/>
             </w:pPr>
             <w:r>
-              <w:t xml:space="preserve">• </w:t>
+              <w:rPr>
+                <w:sz w:val="20"/>
+                <w:szCs w:val="20"/>
+              </w:rPr>
+              <w:t>•</w:t>
+            </w:r>
+            <w:r>
+              <w:t xml:space="preserve"> </w:t>
             </w:r>
             <w:r>
               <w:t>Conducted a lexicon-based Sentiment Analysis of Tweets to spot xenophobic trends.</w:t>
@@ -1209,7 +1352,14 @@
               <w:jc w:val="both"/>
             </w:pPr>
             <w:r>
-              <w:t xml:space="preserve">• </w:t>
+              <w:rPr>
+                <w:sz w:val="20"/>
+                <w:szCs w:val="20"/>
+              </w:rPr>
+              <w:t>•</w:t>
+            </w:r>
+            <w:r>
+              <w:t xml:space="preserve"> </w:t>
             </w:r>
             <w:r>
               <w:t xml:space="preserve">Determined key actors </w:t>
@@ -1290,6 +1440,9 @@
         <w:tc>
           <w:tcPr>
             <w:tcW w:w="5395" w:type="dxa"/>
+            <w:tcBorders>
+              <w:top w:val="single" w:sz="4" w:space="0" w:color="auto"/>
+            </w:tcBorders>
           </w:tcPr>
           <w:p>
             <w:pPr>
@@ -1311,6 +1464,9 @@
         <w:tc>
           <w:tcPr>
             <w:tcW w:w="5395" w:type="dxa"/>
+            <w:tcBorders>
+              <w:top w:val="single" w:sz="4" w:space="0" w:color="auto"/>
+            </w:tcBorders>
           </w:tcPr>
           <w:p>
             <w:pPr>
@@ -1345,6 +1501,18 @@
             <w:r>
               <w:t>M.Sc. Modeling and Simulation Engineering</w:t>
             </w:r>
+            <w:r>
+              <w:t xml:space="preserve"> </w:t>
+            </w:r>
+            <w:r>
+              <w:rPr>
+                <w:color w:val="7F7F7F" w:themeColor="text1" w:themeTint="80"/>
+              </w:rPr>
+              <w:t xml:space="preserve">- </w:t>
+            </w:r>
+            <w:r>
+              <w:t>GPA: 3.5</w:t>
+            </w:r>
           </w:p>
         </w:tc>
         <w:tc>
@@ -1486,13 +1654,20 @@
             <w:tcW w:w="5395" w:type="dxa"/>
           </w:tcPr>
           <w:p>
-            <w:pPr>
+            <w:r>
+              <w:t>B.Sc. Industrial Engineering</w:t>
+            </w:r>
+            <w:r>
+              <w:t xml:space="preserve"> </w:t>
+            </w:r>
+            <w:r>
               <w:rPr>
-                <w:lang w:val="es-CO"/>
+                <w:color w:val="7F7F7F" w:themeColor="text1" w:themeTint="80"/>
               </w:rPr>
-            </w:pPr>
-            <w:r>
-              <w:t>B.Sc. Industrial Engineering</w:t>
+              <w:t xml:space="preserve">- </w:t>
+            </w:r>
+            <w:r>
+              <w:t>GPA: 3.5</w:t>
             </w:r>
           </w:p>
         </w:tc>
@@ -1516,6 +1691,69 @@
         <w:pStyle w:val="Heading1"/>
       </w:pPr>
       <w:r>
+        <w:rPr>
+          <w:noProof/>
+        </w:rPr>
+        <mc:AlternateContent>
+          <mc:Choice Requires="wps">
+            <w:drawing>
+              <wp:anchor distT="0" distB="0" distL="114300" distR="114300" simplePos="0" relativeHeight="251667456" behindDoc="0" locked="0" layoutInCell="1" allowOverlap="1" wp14:anchorId="464B80A9" wp14:editId="781BD434">
+                <wp:simplePos x="0" y="0"/>
+                <wp:positionH relativeFrom="column">
+                  <wp:posOffset>16510</wp:posOffset>
+                </wp:positionH>
+                <wp:positionV relativeFrom="paragraph">
+                  <wp:posOffset>154728</wp:posOffset>
+                </wp:positionV>
+                <wp:extent cx="6849534" cy="0"/>
+                <wp:effectExtent l="0" t="0" r="0" b="0"/>
+                <wp:wrapNone/>
+                <wp:docPr id="518927519" name="Straight Connector 1"/>
+                <wp:cNvGraphicFramePr/>
+                <a:graphic xmlns:a="http://schemas.openxmlformats.org/drawingml/2006/main">
+                  <a:graphicData uri="http://schemas.microsoft.com/office/word/2010/wordprocessingShape">
+                    <wps:wsp>
+                      <wps:cNvCnPr/>
+                      <wps:spPr>
+                        <a:xfrm>
+                          <a:off x="0" y="0"/>
+                          <a:ext cx="6849534" cy="0"/>
+                        </a:xfrm>
+                        <a:prstGeom prst="line">
+                          <a:avLst/>
+                        </a:prstGeom>
+                      </wps:spPr>
+                      <wps:style>
+                        <a:lnRef idx="1">
+                          <a:schemeClr val="dk1"/>
+                        </a:lnRef>
+                        <a:fillRef idx="0">
+                          <a:schemeClr val="dk1"/>
+                        </a:fillRef>
+                        <a:effectRef idx="0">
+                          <a:schemeClr val="dk1"/>
+                        </a:effectRef>
+                        <a:fontRef idx="minor">
+                          <a:schemeClr val="tx1"/>
+                        </a:fontRef>
+                      </wps:style>
+                      <wps:bodyPr/>
+                    </wps:wsp>
+                  </a:graphicData>
+                </a:graphic>
+              </wp:anchor>
+            </w:drawing>
+          </mc:Choice>
+          <mc:Fallback>
+            <w:pict>
+              <v:line w14:anchorId="751F4AC0" id="Straight Connector 1" o:spid="_x0000_s1026" style="position:absolute;z-index:251667456;visibility:visible;mso-wrap-style:square;mso-wrap-distance-left:9pt;mso-wrap-distance-top:0;mso-wrap-distance-right:9pt;mso-wrap-distance-bottom:0;mso-position-horizontal:absolute;mso-position-horizontal-relative:text;mso-position-vertical:absolute;mso-position-vertical-relative:text" from="1.3pt,12.2pt" to="540.65pt,12.2pt" o:gfxdata="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" strokecolor="black [3200]" strokeweight=".5pt">
+                <v:stroke joinstyle="miter"/>
+              </v:line>
+            </w:pict>
+          </mc:Fallback>
+        </mc:AlternateContent>
+      </w:r>
+      <w:r>
         <w:t>PUBLICATIONS</w:t>
       </w:r>
     </w:p>
@@ -1525,7 +1763,14 @@
         <w:jc w:val="both"/>
       </w:pPr>
       <w:r>
-        <w:t xml:space="preserve">• </w:t>
+        <w:rPr>
+          <w:sz w:val="20"/>
+          <w:szCs w:val="20"/>
+        </w:rPr>
+        <w:t>•</w:t>
+      </w:r>
+      <w:r>
+        <w:t xml:space="preserve"> </w:t>
       </w:r>
       <w:r>
         <w:t>Erika</w:t>
@@ -1558,6 +1803,9 @@
       <w:r>
         <w:t>[Under revision]</w:t>
       </w:r>
+      <w:r>
+        <w:t>.</w:t>
+      </w:r>
     </w:p>
     <w:p>
       <w:pPr>
@@ -1566,10 +1814,17 @@
       </w:pPr>
       <w:r>
         <w:rPr>
+          <w:sz w:val="20"/>
+          <w:szCs w:val="20"/>
+        </w:rPr>
+        <w:t>•</w:t>
+      </w:r>
+      <w:r>
+        <w:rPr>
           <w:b/>
           <w:bCs/>
         </w:rPr>
-        <w:t xml:space="preserve">• </w:t>
+        <w:t xml:space="preserve"> </w:t>
       </w:r>
       <w:r>
         <w:rPr>
@@ -14689,6 +14944,17 @@
       <w:bCs/>
     </w:rPr>
   </w:style>
+  <w:style w:type="paragraph" w:styleId="ListParagraph">
+    <w:name w:val="List Paragraph"/>
+    <w:basedOn w:val="Normal"/>
+    <w:uiPriority w:val="34"/>
+    <w:qFormat/>
+    <w:rsid w:val="000E2600"/>
+    <w:pPr>
+      <w:ind w:left="720"/>
+      <w:contextualSpacing/>
+    </w:pPr>
+  </w:style>
 </w:styles>
 </file>
 

</xml_diff>

<commit_message>
updated GPA in resume and cv
</commit_message>
<xml_diff>
--- a/resume/Joseph_Martinez_Resume.docx
+++ b/resume/Joseph_Martinez_Resume.docx
@@ -290,13 +290,8 @@
               <w:t xml:space="preserve"> ggplot2</w:t>
             </w:r>
             <w:r>
-              <w:t xml:space="preserve">, </w:t>
-            </w:r>
-            <w:proofErr w:type="spellStart"/>
-            <w:r>
-              <w:t>plotly</w:t>
-            </w:r>
-            <w:proofErr w:type="spellEnd"/>
+              <w:t>, plotly</w:t>
+            </w:r>
           </w:p>
         </w:tc>
         <w:tc>
@@ -378,13 +373,8 @@
               <w:t>Deep Learning:</w:t>
             </w:r>
             <w:r>
-              <w:t xml:space="preserve"> Pytorch, </w:t>
-            </w:r>
-            <w:proofErr w:type="spellStart"/>
-            <w:r>
-              <w:t>Keras</w:t>
-            </w:r>
-            <w:proofErr w:type="spellEnd"/>
+              <w:t xml:space="preserve"> Pytorch, Keras</w:t>
+            </w:r>
             <w:r>
               <w:t>, ANN</w:t>
             </w:r>
@@ -1511,7 +1501,10 @@
               <w:t xml:space="preserve">- </w:t>
             </w:r>
             <w:r>
-              <w:t>GPA: 3.5</w:t>
+              <w:t>GPA: 3.</w:t>
+            </w:r>
+            <w:r>
+              <w:t>6</w:t>
             </w:r>
           </w:p>
         </w:tc>
@@ -1667,7 +1660,10 @@
               <w:t xml:space="preserve">- </w:t>
             </w:r>
             <w:r>
-              <w:t>GPA: 3.5</w:t>
+              <w:t>GPA: 3.</w:t>
+            </w:r>
+            <w:r>
+              <w:t>6</w:t>
             </w:r>
           </w:p>
         </w:tc>

</xml_diff>

<commit_message>
updated resume (larger work exp)
</commit_message>
<xml_diff>
--- a/resume/Joseph_Martinez_Resume.docx
+++ b/resume/Joseph_Martinez_Resume.docx
@@ -266,31 +266,40 @@
               <w:rPr>
                 <w:rFonts w:ascii="Aptos SemiBold" w:hAnsi="Aptos SemiBold"/>
               </w:rPr>
-              <w:t>Data Visualization</w:t>
-            </w:r>
-            <w:r>
-              <w:rPr>
-                <w:rFonts w:ascii="Aptos SemiBold" w:hAnsi="Aptos SemiBold"/>
-              </w:rPr>
+              <w:t>NLP</w:t>
+            </w:r>
+            <w:r>
               <w:t>:</w:t>
             </w:r>
             <w:r>
-              <w:t xml:space="preserve"> Tableau</w:t>
+              <w:t xml:space="preserve"> scikit</w:t>
+            </w:r>
+            <w:r>
+              <w:t>-</w:t>
+            </w:r>
+            <w:r>
+              <w:t>learn,</w:t>
+            </w:r>
+            <w:r>
+              <w:t xml:space="preserve"> </w:t>
+            </w:r>
+            <w:r>
+              <w:t xml:space="preserve">Transformers, </w:t>
+            </w:r>
+            <w:r>
+              <w:t>spaCy</w:t>
             </w:r>
             <w:r>
               <w:t>,</w:t>
             </w:r>
             <w:r>
-              <w:t xml:space="preserve"> Power BI,</w:t>
-            </w:r>
-            <w:r>
-              <w:t xml:space="preserve"> Shiny, HTML,</w:t>
-            </w:r>
-            <w:r>
-              <w:t xml:space="preserve"> ggplot2</w:t>
-            </w:r>
-            <w:r>
-              <w:t>, plotly</w:t>
+              <w:t xml:space="preserve"> </w:t>
+            </w:r>
+            <w:r>
+              <w:t>Hugging Face</w:t>
+            </w:r>
+            <w:r>
+              <w:t>, OpenAI GPT-4</w:t>
             </w:r>
           </w:p>
         </w:tc>
@@ -306,22 +315,10 @@
               <w:rPr>
                 <w:rFonts w:ascii="Aptos SemiBold" w:hAnsi="Aptos SemiBold"/>
               </w:rPr>
-              <w:t>Data Analysis</w:t>
-            </w:r>
-            <w:r>
-              <w:t xml:space="preserve">: </w:t>
-            </w:r>
-            <w:r>
-              <w:t>Python</w:t>
-            </w:r>
-            <w:r>
-              <w:t>, R,</w:t>
-            </w:r>
-            <w:r>
-              <w:t xml:space="preserve"> </w:t>
-            </w:r>
-            <w:r>
-              <w:t>SQL</w:t>
+              <w:t>Deep Learning:</w:t>
+            </w:r>
+            <w:r>
+              <w:t xml:space="preserve"> Pytorch, Keras, ANN</w:t>
             </w:r>
           </w:p>
         </w:tc>
@@ -370,13 +367,22 @@
               <w:rPr>
                 <w:rFonts w:ascii="Aptos SemiBold" w:hAnsi="Aptos SemiBold"/>
               </w:rPr>
-              <w:t>Deep Learning:</w:t>
-            </w:r>
-            <w:r>
-              <w:t xml:space="preserve"> Pytorch, Keras</w:t>
-            </w:r>
-            <w:r>
-              <w:t>, ANN</w:t>
+              <w:t>Data Analysis</w:t>
+            </w:r>
+            <w:r>
+              <w:t xml:space="preserve">: </w:t>
+            </w:r>
+            <w:r>
+              <w:t>Python</w:t>
+            </w:r>
+            <w:r>
+              <w:t>, R,</w:t>
+            </w:r>
+            <w:r>
+              <w:t xml:space="preserve"> </w:t>
+            </w:r>
+            <w:r>
+              <w:t>SQL</w:t>
             </w:r>
           </w:p>
         </w:tc>
@@ -394,45 +400,28 @@
               <w:rPr>
                 <w:rFonts w:ascii="Aptos SemiBold" w:hAnsi="Aptos SemiBold"/>
               </w:rPr>
-              <w:t>NLP</w:t>
-            </w:r>
-            <w:r>
+              <w:t>Data Visualization</w:t>
+            </w:r>
+            <w:r>
+              <w:rPr>
+                <w:rFonts w:ascii="Aptos SemiBold" w:hAnsi="Aptos SemiBold"/>
+              </w:rPr>
               <w:t>:</w:t>
             </w:r>
             <w:r>
-              <w:t xml:space="preserve"> scikit</w:t>
-            </w:r>
-            <w:r>
-              <w:t>-</w:t>
-            </w:r>
-            <w:r>
-              <w:t>learn,</w:t>
-            </w:r>
-            <w:r>
-              <w:t xml:space="preserve"> </w:t>
-            </w:r>
-            <w:r>
-              <w:t>spaCy</w:t>
-            </w:r>
-            <w:r>
-              <w:t>,</w:t>
-            </w:r>
-            <w:r>
-              <w:t xml:space="preserve"> Transformers, Hugging Face</w:t>
-            </w:r>
-            <w:r>
-              <w:t>, OpenAI GPT</w:t>
-            </w:r>
-            <w:r>
-              <w:t>-</w:t>
-            </w:r>
-            <w:r>
-              <w:t>4</w:t>
-            </w:r>
-            <w:r>
-              <w:t xml:space="preserve"> </w:t>
-            </w:r>
-          </w:p>
+              <w:t xml:space="preserve"> Tableau</w:t>
+            </w:r>
+            <w:r>
+              <w:t>, Power BI, Shiny, HTML,</w:t>
+            </w:r>
+            <w:r>
+              <w:t xml:space="preserve"> ggplot2</w:t>
+            </w:r>
+            <w:r>
+              <w:t>, plotly</w:t>
+            </w:r>
+          </w:p>
+          <w:p/>
         </w:tc>
         <w:tc>
           <w:tcPr>
@@ -449,7 +438,13 @@
               <w:t xml:space="preserve"> </w:t>
             </w:r>
             <w:r>
-              <w:t>Git/GitHub</w:t>
+              <w:t>Git</w:t>
+            </w:r>
+            <w:r>
+              <w:t xml:space="preserve">, </w:t>
+            </w:r>
+            <w:r>
+              <w:t>GitHub</w:t>
             </w:r>
           </w:p>
         </w:tc>
@@ -571,7 +566,7 @@
       </w:tr>
       <w:tr>
         <w:trPr>
-          <w:trHeight w:val="1205"/>
+          <w:trHeight w:val="1728"/>
         </w:trPr>
         <w:tc>
           <w:tcPr>
@@ -589,77 +584,55 @@
               <w:jc w:val="both"/>
             </w:pPr>
             <w:r>
-              <w:rPr>
-                <w:sz w:val="20"/>
-                <w:szCs w:val="20"/>
-              </w:rPr>
-              <w:t xml:space="preserve">• </w:t>
-            </w:r>
-            <w:r>
-              <w:t>Created a</w:t>
+              <w:t xml:space="preserve">• Developed a </w:t>
+            </w:r>
+            <w:r>
+              <w:t xml:space="preserve">conversational Chatbot expert in a custom domain </w:t>
+            </w:r>
+            <w:r>
+              <w:t>enhancing answer fidelity by 90%</w:t>
             </w:r>
             <w:r>
               <w:t xml:space="preserve"> </w:t>
             </w:r>
             <w:r>
-              <w:rPr>
-                <w:rFonts w:ascii="Aptos SemiBold" w:hAnsi="Aptos SemiBold"/>
-              </w:rPr>
-              <w:t>custom</w:t>
-            </w:r>
-            <w:r>
-              <w:rPr>
-                <w:rFonts w:ascii="Aptos SemiBold" w:hAnsi="Aptos SemiBold"/>
-              </w:rPr>
-              <w:t xml:space="preserve"> conversational </w:t>
-            </w:r>
-            <w:r>
-              <w:rPr>
-                <w:rFonts w:ascii="Aptos SemiBold" w:hAnsi="Aptos SemiBold"/>
-              </w:rPr>
-              <w:t>LLM</w:t>
-            </w:r>
-            <w:r>
-              <w:t xml:space="preserve"> (</w:t>
-            </w:r>
-            <w:r>
-              <w:t>akin</w:t>
+              <w:t>by f</w:t>
+            </w:r>
+            <w:r>
+              <w:t>ine-tun</w:t>
+            </w:r>
+            <w:r>
+              <w:t>ing</w:t>
             </w:r>
             <w:r>
               <w:t xml:space="preserve"> </w:t>
             </w:r>
             <w:r>
-              <w:t xml:space="preserve">to </w:t>
-            </w:r>
-            <w:r>
-              <w:t>ChatGPT)</w:t>
-            </w:r>
-            <w:r>
-              <w:t xml:space="preserve"> f</w:t>
-            </w:r>
-            <w:r>
-              <w:t>ine-tun</w:t>
-            </w:r>
-            <w:r>
-              <w:t>ing</w:t>
+              <w:t xml:space="preserve">the </w:t>
+            </w:r>
+            <w:r>
+              <w:t>L</w:t>
+            </w:r>
+            <w:r>
+              <w:t>arge Language Model (LLM)</w:t>
             </w:r>
             <w:r>
               <w:t xml:space="preserve"> Llama2 </w:t>
             </w:r>
             <w:r>
-              <w:t>with</w:t>
+              <w:t>7B on a dataset of 330 news</w:t>
             </w:r>
             <w:r>
               <w:t xml:space="preserve"> </w:t>
             </w:r>
             <w:r>
-              <w:t>a dataset</w:t>
-            </w:r>
-            <w:r>
-              <w:t xml:space="preserve"> of 3</w:t>
-            </w:r>
-            <w:r>
-              <w:t>30 news.</w:t>
+              <w:t>articles</w:t>
+            </w:r>
+            <w:r>
+              <w:t>.</w:t>
+            </w:r>
+            <w:r>
+              <w:t xml:space="preserve"> </w:t>
             </w:r>
           </w:p>
           <w:p>
@@ -667,53 +640,64 @@
               <w:jc w:val="both"/>
             </w:pPr>
             <w:r>
-              <w:rPr>
-                <w:sz w:val="20"/>
-                <w:szCs w:val="20"/>
-              </w:rPr>
               <w:t>•</w:t>
             </w:r>
             <w:r>
               <w:t xml:space="preserve"> </w:t>
             </w:r>
             <w:r>
-              <w:t xml:space="preserve">Trained </w:t>
+              <w:t>Trained</w:t>
+            </w:r>
+            <w:r>
+              <w:t xml:space="preserve"> and </w:t>
+            </w:r>
+            <w:r>
+              <w:t>fine-tuned</w:t>
+            </w:r>
+            <w:r>
+              <w:t xml:space="preserve"> </w:t>
             </w:r>
             <w:r>
               <w:t>Machine Learning</w:t>
             </w:r>
             <w:r>
-              <w:t xml:space="preserve"> models (</w:t>
-            </w:r>
-            <w:r>
-              <w:t>KNN, RFC</w:t>
-            </w:r>
-            <w:r>
-              <w:t>)</w:t>
+              <w:t xml:space="preserve"> classification</w:t>
             </w:r>
             <w:r>
               <w:t xml:space="preserve"> </w:t>
             </w:r>
             <w:r>
-              <w:t xml:space="preserve">and </w:t>
-            </w:r>
-            <w:r>
-              <w:t>fine-tuned NLP model</w:t>
-            </w:r>
-            <w:r>
-              <w:t xml:space="preserve">s </w:t>
-            </w:r>
-            <w:r>
-              <w:t>(</w:t>
-            </w:r>
-            <w:r>
-              <w:t xml:space="preserve">BERT) </w:t>
-            </w:r>
-            <w:r>
-              <w:t>to classify frustration types</w:t>
-            </w:r>
-            <w:r>
-              <w:t xml:space="preserve">.  </w:t>
+              <w:t>models</w:t>
+            </w:r>
+            <w:r>
+              <w:t xml:space="preserve"> (RFC, ANN, and BERT) </w:t>
+            </w:r>
+            <w:r>
+              <w:t xml:space="preserve">to </w:t>
+            </w:r>
+            <w:r>
+              <w:t>identify</w:t>
+            </w:r>
+            <w:r>
+              <w:t xml:space="preserve"> </w:t>
+            </w:r>
+            <w:r>
+              <w:t xml:space="preserve">types of </w:t>
+            </w:r>
+            <w:r>
+              <w:t>frustration</w:t>
+            </w:r>
+            <w:r>
+              <w:t xml:space="preserve"> in textual data</w:t>
+            </w:r>
+            <w:r>
+              <w:t>,</w:t>
+            </w:r>
+            <w:r>
+              <w:t xml:space="preserve"> achieving an average accuracy of 70%</w:t>
+            </w:r>
+            <w:r>
+              <w:t>.</w:t>
             </w:r>
           </w:p>
           <w:p>
@@ -721,10 +705,6 @@
               <w:jc w:val="both"/>
             </w:pPr>
             <w:r>
-              <w:rPr>
-                <w:sz w:val="20"/>
-                <w:szCs w:val="20"/>
-              </w:rPr>
               <w:t>•</w:t>
             </w:r>
             <w:r>
@@ -754,10 +734,6 @@
               <w:jc w:val="both"/>
             </w:pPr>
             <w:r>
-              <w:rPr>
-                <w:sz w:val="20"/>
-                <w:szCs w:val="20"/>
-              </w:rPr>
               <w:t>•</w:t>
             </w:r>
             <w:r>
@@ -1106,7 +1082,10 @@
               <w:t xml:space="preserve"> </w:t>
             </w:r>
             <w:r>
-              <w:t>Collaborated with teams from Norway, Colombia, Greece, and the US</w:t>
+              <w:t>Collaborated with teams from Norway, Colombia, Greece, and US</w:t>
+            </w:r>
+            <w:r>
+              <w:t>A</w:t>
             </w:r>
             <w:r>
               <w:t xml:space="preserve"> on </w:t>
@@ -1116,6 +1095,9 @@
             </w:r>
             <w:r>
               <w:t xml:space="preserve">$1.4M </w:t>
+            </w:r>
+            <w:r>
+              <w:t xml:space="preserve">USD </w:t>
             </w:r>
             <w:r>
               <w:t>Minerva r</w:t>
@@ -1227,7 +1209,7 @@
               <w:jc w:val="right"/>
             </w:pPr>
             <w:r>
-              <w:t>Nov 2020 – Jun  2021</w:t>
+              <w:t>Nov 2020 – Jun 2021</w:t>
             </w:r>
           </w:p>
         </w:tc>
@@ -1335,66 +1317,6 @@
             </w:r>
             <w:r>
               <w:t>Conducted a lexicon-based Sentiment Analysis of Tweets to spot xenophobic trends.</w:t>
-            </w:r>
-          </w:p>
-          <w:p>
-            <w:pPr>
-              <w:jc w:val="both"/>
-            </w:pPr>
-            <w:r>
-              <w:rPr>
-                <w:sz w:val="20"/>
-                <w:szCs w:val="20"/>
-              </w:rPr>
-              <w:t>•</w:t>
-            </w:r>
-            <w:r>
-              <w:t xml:space="preserve"> </w:t>
-            </w:r>
-            <w:r>
-              <w:t xml:space="preserve">Determined key actors </w:t>
-            </w:r>
-            <w:r>
-              <w:t>of</w:t>
-            </w:r>
-            <w:r>
-              <w:t xml:space="preserve"> </w:t>
-            </w:r>
-            <w:r>
-              <w:t>a</w:t>
-            </w:r>
-            <w:r>
-              <w:t xml:space="preserve"> Twitter</w:t>
-            </w:r>
-            <w:r>
-              <w:t xml:space="preserve"> c</w:t>
-            </w:r>
-            <w:r>
-              <w:t>onversation</w:t>
-            </w:r>
-            <w:r>
-              <w:t xml:space="preserve"> </w:t>
-            </w:r>
-            <w:r>
-              <w:t>about migratio</w:t>
-            </w:r>
-            <w:r>
-              <w:t>n</w:t>
-            </w:r>
-            <w:r>
-              <w:t xml:space="preserve"> </w:t>
-            </w:r>
-            <w:r>
-              <w:t xml:space="preserve">through </w:t>
-            </w:r>
-            <w:r>
-              <w:t xml:space="preserve">Social </w:t>
-            </w:r>
-            <w:r>
-              <w:t xml:space="preserve">Network </w:t>
-            </w:r>
-            <w:r>
-              <w:t xml:space="preserve">Analysis with Gephi. </w:t>
             </w:r>
           </w:p>
         </w:tc>
@@ -1504,7 +1426,7 @@
               <w:t>GPA: 3.</w:t>
             </w:r>
             <w:r>
-              <w:t>6</w:t>
+              <w:t>7</w:t>
             </w:r>
           </w:p>
         </w:tc>
@@ -1527,7 +1449,7 @@
               <w:t>Dec</w:t>
             </w:r>
             <w:r>
-              <w:t xml:space="preserve"> 2024 (expected)</w:t>
+              <w:t xml:space="preserve"> 2024 </w:t>
             </w:r>
           </w:p>
         </w:tc>
@@ -1791,16 +1713,13 @@
         <w:t>Joseph Martínez</w:t>
       </w:r>
       <w:r>
-        <w:t>, Jose J. Padilla, Katherine Palacio, and David Shuttleworth. "Modeler in a Box: How Can Large Language Models Aid in the Simulation Modeling Process?" SIMULATION, (2023)</w:t>
-      </w:r>
-      <w:r>
-        <w:t xml:space="preserve"> </w:t>
-      </w:r>
-      <w:r>
-        <w:t>[Under revision]</w:t>
-      </w:r>
-      <w:r>
-        <w:t>.</w:t>
+        <w:t>, Jose J. Padilla, Katherine Palacio, and David Shuttleworth. "Modeler in a Box: How Can Large Language Models Aid in the Simulation Modeling Process?" SIMULATION, (202</w:t>
+      </w:r>
+      <w:r>
+        <w:t>4</w:t>
+      </w:r>
+      <w:r>
+        <w:t>)</w:t>
       </w:r>
     </w:p>
     <w:p>
@@ -1830,19 +1749,17 @@
         <w:t>Joseph Martínez</w:t>
       </w:r>
       <w:r>
-        <w:t>, Melissa Miller-Felton, Jose J. Padilla, Erika Frydenlund, and Katherine Palacio. “Behind Derogatory Terming for Venezuelan Migrants in Colombia: Xenophobia and Sexism Identification with Twitter Data and NLP." SBP-BRiMS 2023, (2023) [Poster session]</w:t>
-      </w:r>
-      <w:r>
-        <w:t xml:space="preserve">.  </w:t>
+        <w:t xml:space="preserve">, </w:t>
+      </w:r>
+      <w:r>
+        <w:t>Melissa Miller-Felton, Jose Padilla, and Erika Frydenlund. "Behind Derogatory Migrants' Terms for Venezuelan Migrants: Xenophobia and Sexism Identification with Twitter Data and NLP." (2023).</w:t>
+      </w:r>
+      <w:r>
+        <w:t xml:space="preserve">  </w:t>
       </w:r>
     </w:p>
     <w:sectPr>
-      <w:headerReference w:type="even" r:id="rId8"/>
-      <w:headerReference w:type="default" r:id="rId9"/>
-      <w:footerReference w:type="even" r:id="rId10"/>
-      <w:footerReference w:type="default" r:id="rId11"/>
-      <w:headerReference w:type="first" r:id="rId12"/>
-      <w:footerReference w:type="first" r:id="rId13"/>
+      <w:headerReference w:type="default" r:id="rId8"/>
       <w:pgSz w:w="12240" w:h="15840"/>
       <w:pgMar w:top="720" w:right="720" w:bottom="720" w:left="720" w:header="576" w:footer="576" w:gutter="0"/>
       <w:cols w:space="708"/>
@@ -1871,36 +1788,6 @@
 </w:endnotes>
 </file>
 
-<file path=word/footer1.xml><?xml version="1.0" encoding="utf-8"?>
-<w:ftr xmlns:wpc="http://schemas.microsoft.com/office/word/2010/wordprocessingCanvas" xmlns:cx="http://schemas.microsoft.com/office/drawing/2014/chartex" xmlns:cx1="http://schemas.microsoft.com/office/drawing/2015/9/8/chartex" xmlns:cx2="http://schemas.microsoft.com/office/drawing/2015/10/21/chartex" xmlns:cx3="http://schemas.microsoft.com/office/drawing/2016/5/9/chartex" xmlns:cx4="http://schemas.microsoft.com/office/drawing/2016/5/10/chartex" xmlns:cx5="http://schemas.microsoft.com/office/drawing/2016/5/11/chartex" xmlns:cx6="http://schemas.microsoft.com/office/drawing/2016/5/12/chartex" xmlns:cx7="http://schemas.microsoft.com/office/drawing/2016/5/13/chartex" xmlns:cx8="http://schemas.microsoft.com/office/drawing/2016/5/14/chartex" xmlns:mc="http://schemas.openxmlformats.org/markup-compatibility/2006" xmlns:aink="http://schemas.microsoft.com/office/drawing/2016/ink" xmlns:am3d="http://schemas.microsoft.com/office/drawing/2017/model3d" xmlns:o="urn:schemas-microsoft-com:office:office" xmlns:oel="http://schemas.microsoft.com/office/2019/extlst" xmlns:r="http://schemas.openxmlformats.org/officeDocument/2006/relationships" xmlns:m="http://schemas.openxmlformats.org/officeDocument/2006/math" xmlns:v="urn:schemas-microsoft-com:vml" xmlns:wp14="http://schemas.microsoft.com/office/word/2010/wordprocessingDrawing" xmlns:wp="http://schemas.openxmlformats.org/drawingml/2006/wordprocessingDrawing" xmlns:w10="urn:schemas-microsoft-com:office:word" xmlns:w="http://schemas.openxmlformats.org/wordprocessingml/2006/main" xmlns:w14="http://schemas.microsoft.com/office/word/2010/wordml" xmlns:w15="http://schemas.microsoft.com/office/word/2012/wordml" xmlns:w16cex="http://schemas.microsoft.com/office/word/2018/wordml/cex" xmlns:w16cid="http://schemas.microsoft.com/office/word/2016/wordml/cid" xmlns:w16="http://schemas.microsoft.com/office/word/2018/wordml" xmlns:w16sdtdh="http://schemas.microsoft.com/office/word/2020/wordml/sdtdatahash" xmlns:w16se="http://schemas.microsoft.com/office/word/2015/wordml/symex" xmlns:wpg="http://schemas.microsoft.com/office/word/2010/wordprocessingGroup" xmlns:wpi="http://schemas.microsoft.com/office/word/2010/wordprocessingInk" xmlns:wne="http://schemas.microsoft.com/office/word/2006/wordml" xmlns:wps="http://schemas.microsoft.com/office/word/2010/wordprocessingShape" mc:Ignorable="w14 w15 w16se w16cid w16 w16cex w16sdtdh wp14">
-  <w:p>
-    <w:pPr>
-      <w:pStyle w:val="Footer"/>
-    </w:pPr>
-  </w:p>
-</w:ftr>
-</file>
-
-<file path=word/footer2.xml><?xml version="1.0" encoding="utf-8"?>
-<w:ftr xmlns:wpc="http://schemas.microsoft.com/office/word/2010/wordprocessingCanvas" xmlns:cx="http://schemas.microsoft.com/office/drawing/2014/chartex" xmlns:cx1="http://schemas.microsoft.com/office/drawing/2015/9/8/chartex" xmlns:cx2="http://schemas.microsoft.com/office/drawing/2015/10/21/chartex" xmlns:cx3="http://schemas.microsoft.com/office/drawing/2016/5/9/chartex" xmlns:cx4="http://schemas.microsoft.com/office/drawing/2016/5/10/chartex" xmlns:cx5="http://schemas.microsoft.com/office/drawing/2016/5/11/chartex" xmlns:cx6="http://schemas.microsoft.com/office/drawing/2016/5/12/chartex" xmlns:cx7="http://schemas.microsoft.com/office/drawing/2016/5/13/chartex" xmlns:cx8="http://schemas.microsoft.com/office/drawing/2016/5/14/chartex" xmlns:mc="http://schemas.openxmlformats.org/markup-compatibility/2006" xmlns:aink="http://schemas.microsoft.com/office/drawing/2016/ink" xmlns:am3d="http://schemas.microsoft.com/office/drawing/2017/model3d" xmlns:o="urn:schemas-microsoft-com:office:office" xmlns:oel="http://schemas.microsoft.com/office/2019/extlst" xmlns:r="http://schemas.openxmlformats.org/officeDocument/2006/relationships" xmlns:m="http://schemas.openxmlformats.org/officeDocument/2006/math" xmlns:v="urn:schemas-microsoft-com:vml" xmlns:wp14="http://schemas.microsoft.com/office/word/2010/wordprocessingDrawing" xmlns:wp="http://schemas.openxmlformats.org/drawingml/2006/wordprocessingDrawing" xmlns:w10="urn:schemas-microsoft-com:office:word" xmlns:w="http://schemas.openxmlformats.org/wordprocessingml/2006/main" xmlns:w14="http://schemas.microsoft.com/office/word/2010/wordml" xmlns:w15="http://schemas.microsoft.com/office/word/2012/wordml" xmlns:w16cex="http://schemas.microsoft.com/office/word/2018/wordml/cex" xmlns:w16cid="http://schemas.microsoft.com/office/word/2016/wordml/cid" xmlns:w16="http://schemas.microsoft.com/office/word/2018/wordml" xmlns:w16sdtdh="http://schemas.microsoft.com/office/word/2020/wordml/sdtdatahash" xmlns:w16se="http://schemas.microsoft.com/office/word/2015/wordml/symex" xmlns:wpg="http://schemas.microsoft.com/office/word/2010/wordprocessingGroup" xmlns:wpi="http://schemas.microsoft.com/office/word/2010/wordprocessingInk" xmlns:wne="http://schemas.microsoft.com/office/word/2006/wordml" xmlns:wps="http://schemas.microsoft.com/office/word/2010/wordprocessingShape" mc:Ignorable="w14 w15 w16se w16cid w16 w16cex w16sdtdh wp14">
-  <w:p>
-    <w:pPr>
-      <w:pStyle w:val="Footer"/>
-    </w:pPr>
-  </w:p>
-</w:ftr>
-</file>
-
-<file path=word/footer3.xml><?xml version="1.0" encoding="utf-8"?>
-<w:ftr xmlns:wpc="http://schemas.microsoft.com/office/word/2010/wordprocessingCanvas" xmlns:cx="http://schemas.microsoft.com/office/drawing/2014/chartex" xmlns:cx1="http://schemas.microsoft.com/office/drawing/2015/9/8/chartex" xmlns:cx2="http://schemas.microsoft.com/office/drawing/2015/10/21/chartex" xmlns:cx3="http://schemas.microsoft.com/office/drawing/2016/5/9/chartex" xmlns:cx4="http://schemas.microsoft.com/office/drawing/2016/5/10/chartex" xmlns:cx5="http://schemas.microsoft.com/office/drawing/2016/5/11/chartex" xmlns:cx6="http://schemas.microsoft.com/office/drawing/2016/5/12/chartex" xmlns:cx7="http://schemas.microsoft.com/office/drawing/2016/5/13/chartex" xmlns:cx8="http://schemas.microsoft.com/office/drawing/2016/5/14/chartex" xmlns:mc="http://schemas.openxmlformats.org/markup-compatibility/2006" xmlns:aink="http://schemas.microsoft.com/office/drawing/2016/ink" xmlns:am3d="http://schemas.microsoft.com/office/drawing/2017/model3d" xmlns:o="urn:schemas-microsoft-com:office:office" xmlns:oel="http://schemas.microsoft.com/office/2019/extlst" xmlns:r="http://schemas.openxmlformats.org/officeDocument/2006/relationships" xmlns:m="http://schemas.openxmlformats.org/officeDocument/2006/math" xmlns:v="urn:schemas-microsoft-com:vml" xmlns:wp14="http://schemas.microsoft.com/office/word/2010/wordprocessingDrawing" xmlns:wp="http://schemas.openxmlformats.org/drawingml/2006/wordprocessingDrawing" xmlns:w10="urn:schemas-microsoft-com:office:word" xmlns:w="http://schemas.openxmlformats.org/wordprocessingml/2006/main" xmlns:w14="http://schemas.microsoft.com/office/word/2010/wordml" xmlns:w15="http://schemas.microsoft.com/office/word/2012/wordml" xmlns:w16cex="http://schemas.microsoft.com/office/word/2018/wordml/cex" xmlns:w16cid="http://schemas.microsoft.com/office/word/2016/wordml/cid" xmlns:w16="http://schemas.microsoft.com/office/word/2018/wordml" xmlns:w16sdtdh="http://schemas.microsoft.com/office/word/2020/wordml/sdtdatahash" xmlns:w16se="http://schemas.microsoft.com/office/word/2015/wordml/symex" xmlns:wpg="http://schemas.microsoft.com/office/word/2010/wordprocessingGroup" xmlns:wpi="http://schemas.microsoft.com/office/word/2010/wordprocessingInk" xmlns:wne="http://schemas.microsoft.com/office/word/2006/wordml" xmlns:wps="http://schemas.microsoft.com/office/word/2010/wordprocessingShape" mc:Ignorable="w14 w15 w16se w16cid w16 w16cex w16sdtdh wp14">
-  <w:p>
-    <w:pPr>
-      <w:pStyle w:val="Footer"/>
-    </w:pPr>
-  </w:p>
-</w:ftr>
-</file>
-
 <file path=word/footnotes.xml><?xml version="1.0" encoding="utf-8"?>
 <w:footnotes xmlns:wpc="http://schemas.microsoft.com/office/word/2010/wordprocessingCanvas" xmlns:cx="http://schemas.microsoft.com/office/drawing/2014/chartex" xmlns:cx1="http://schemas.microsoft.com/office/drawing/2015/9/8/chartex" xmlns:cx2="http://schemas.microsoft.com/office/drawing/2015/10/21/chartex" xmlns:cx3="http://schemas.microsoft.com/office/drawing/2016/5/9/chartex" xmlns:cx4="http://schemas.microsoft.com/office/drawing/2016/5/10/chartex" xmlns:cx5="http://schemas.microsoft.com/office/drawing/2016/5/11/chartex" xmlns:cx6="http://schemas.microsoft.com/office/drawing/2016/5/12/chartex" xmlns:cx7="http://schemas.microsoft.com/office/drawing/2016/5/13/chartex" xmlns:cx8="http://schemas.microsoft.com/office/drawing/2016/5/14/chartex" xmlns:mc="http://schemas.openxmlformats.org/markup-compatibility/2006" xmlns:aink="http://schemas.microsoft.com/office/drawing/2016/ink" xmlns:am3d="http://schemas.microsoft.com/office/drawing/2017/model3d" xmlns:o="urn:schemas-microsoft-com:office:office" xmlns:oel="http://schemas.microsoft.com/office/2019/extlst" xmlns:r="http://schemas.openxmlformats.org/officeDocument/2006/relationships" xmlns:m="http://schemas.openxmlformats.org/officeDocument/2006/math" xmlns:v="urn:schemas-microsoft-com:vml" xmlns:wp14="http://schemas.microsoft.com/office/word/2010/wordprocessingDrawing" xmlns:wp="http://schemas.openxmlformats.org/drawingml/2006/wordprocessingDrawing" xmlns:w10="urn:schemas-microsoft-com:office:word" xmlns:w="http://schemas.openxmlformats.org/wordprocessingml/2006/main" xmlns:w14="http://schemas.microsoft.com/office/word/2010/wordml" xmlns:w15="http://schemas.microsoft.com/office/word/2012/wordml" xmlns:w16cex="http://schemas.microsoft.com/office/word/2018/wordml/cex" xmlns:w16cid="http://schemas.microsoft.com/office/word/2016/wordml/cid" xmlns:w16="http://schemas.microsoft.com/office/word/2018/wordml" xmlns:w16sdtdh="http://schemas.microsoft.com/office/word/2020/wordml/sdtdatahash" xmlns:w16se="http://schemas.microsoft.com/office/word/2015/wordml/symex" xmlns:wpg="http://schemas.microsoft.com/office/word/2010/wordprocessingGroup" xmlns:wpi="http://schemas.microsoft.com/office/word/2010/wordprocessingInk" xmlns:wne="http://schemas.microsoft.com/office/word/2006/wordml" xmlns:wps="http://schemas.microsoft.com/office/word/2010/wordprocessingShape" mc:Ignorable="w14 w15 w16se w16cid w16 w16cex w16sdtdh wp14">
   <w:footnote w:type="separator" w:id="-1">
@@ -1925,21 +1812,12 @@
   <w:p>
     <w:pPr>
       <w:pStyle w:val="Header"/>
-    </w:pPr>
-  </w:p>
-</w:hdr>
-</file>
-
-<file path=word/header2.xml><?xml version="1.0" encoding="utf-8"?>
-<w:hdr xmlns:wpc="http://schemas.microsoft.com/office/word/2010/wordprocessingCanvas" xmlns:cx="http://schemas.microsoft.com/office/drawing/2014/chartex" xmlns:cx1="http://schemas.microsoft.com/office/drawing/2015/9/8/chartex" xmlns:cx2="http://schemas.microsoft.com/office/drawing/2015/10/21/chartex" xmlns:cx3="http://schemas.microsoft.com/office/drawing/2016/5/9/chartex" xmlns:cx4="http://schemas.microsoft.com/office/drawing/2016/5/10/chartex" xmlns:cx5="http://schemas.microsoft.com/office/drawing/2016/5/11/chartex" xmlns:cx6="http://schemas.microsoft.com/office/drawing/2016/5/12/chartex" xmlns:cx7="http://schemas.microsoft.com/office/drawing/2016/5/13/chartex" xmlns:cx8="http://schemas.microsoft.com/office/drawing/2016/5/14/chartex" xmlns:mc="http://schemas.openxmlformats.org/markup-compatibility/2006" xmlns:aink="http://schemas.microsoft.com/office/drawing/2016/ink" xmlns:am3d="http://schemas.microsoft.com/office/drawing/2017/model3d" xmlns:o="urn:schemas-microsoft-com:office:office" xmlns:oel="http://schemas.microsoft.com/office/2019/extlst" xmlns:r="http://schemas.openxmlformats.org/officeDocument/2006/relationships" xmlns:m="http://schemas.openxmlformats.org/officeDocument/2006/math" xmlns:v="urn:schemas-microsoft-com:vml" xmlns:wp14="http://schemas.microsoft.com/office/word/2010/wordprocessingDrawing" xmlns:wp="http://schemas.openxmlformats.org/drawingml/2006/wordprocessingDrawing" xmlns:w10="urn:schemas-microsoft-com:office:word" xmlns:w="http://schemas.openxmlformats.org/wordprocessingml/2006/main" xmlns:w14="http://schemas.microsoft.com/office/word/2010/wordml" xmlns:w15="http://schemas.microsoft.com/office/word/2012/wordml" xmlns:w16cex="http://schemas.microsoft.com/office/word/2018/wordml/cex" xmlns:w16cid="http://schemas.microsoft.com/office/word/2016/wordml/cid" xmlns:w16="http://schemas.microsoft.com/office/word/2018/wordml" xmlns:w16sdtdh="http://schemas.microsoft.com/office/word/2020/wordml/sdtdatahash" xmlns:w16se="http://schemas.microsoft.com/office/word/2015/wordml/symex" xmlns:wpg="http://schemas.microsoft.com/office/word/2010/wordprocessingGroup" xmlns:wpi="http://schemas.microsoft.com/office/word/2010/wordprocessingInk" xmlns:wne="http://schemas.microsoft.com/office/word/2006/wordml" xmlns:wps="http://schemas.microsoft.com/office/word/2010/wordprocessingShape" mc:Ignorable="w14 w15 w16se w16cid w16 w16cex w16sdtdh wp14">
-  <w:p>
-    <w:pPr>
-      <w:pStyle w:val="Header"/>
       <w:jc w:val="center"/>
       <w:rPr>
         <w:rFonts w:ascii="Aptos ExtraBold" w:hAnsi="Aptos ExtraBold"/>
         <w:sz w:val="28"/>
         <w:szCs w:val="28"/>
+        <w:lang w:val="es-CO"/>
       </w:rPr>
     </w:pPr>
     <w:r>
@@ -1947,6 +1825,7 @@
         <w:rFonts w:ascii="Aptos ExtraBold" w:hAnsi="Aptos ExtraBold"/>
         <w:sz w:val="28"/>
         <w:szCs w:val="28"/>
+        <w:lang w:val="es-CO"/>
       </w:rPr>
       <w:t>JOSEPH MARTÍNEZ</w:t>
     </w:r>
@@ -1955,6 +1834,9 @@
     <w:pPr>
       <w:pStyle w:val="Header"/>
       <w:jc w:val="center"/>
+      <w:rPr>
+        <w:lang w:val="es-CO"/>
+      </w:rPr>
     </w:pPr>
     <w:r>
       <w:rPr>
@@ -2000,77 +1882,118 @@
       </w:drawing>
     </w:r>
     <w:r>
+      <w:rPr>
+        <w:lang w:val="es-CO"/>
+      </w:rPr>
       <w:t xml:space="preserve"> </w:t>
     </w:r>
     <w:hyperlink r:id="rId2" w:history="1">
       <w:r>
         <w:rPr>
           <w:rStyle w:val="Hyperlink"/>
+          <w:lang w:val="es-CO"/>
         </w:rPr>
         <w:t>josephmars</w:t>
       </w:r>
     </w:hyperlink>
     <w:r>
+      <w:rPr>
+        <w:lang w:val="es-CO"/>
+      </w:rPr>
       <w:t xml:space="preserve"> </w:t>
     </w:r>
     <w:r>
       <w:rPr>
         <w:color w:val="7F7F7F" w:themeColor="text1" w:themeTint="80"/>
+        <w:lang w:val="es-CO"/>
       </w:rPr>
       <w:t>|</w:t>
     </w:r>
     <w:r>
+      <w:rPr>
+        <w:lang w:val="es-CO"/>
+      </w:rPr>
       <w:t xml:space="preserve"> </w:t>
     </w:r>
     <w:r>
-      <w:t xml:space="preserve">josephms957@gmail.com  </w:t>
+      <w:rPr>
+        <w:lang w:val="es-CO"/>
+      </w:rPr>
+      <w:t>josephms957@gmail.com</w:t>
     </w:r>
     <w:r>
       <w:rPr>
+        <w:lang w:val="es-CO"/>
+      </w:rPr>
+      <w:t xml:space="preserve"> </w:t>
+    </w:r>
+    <w:r>
+      <w:rPr>
+        <w:lang w:val="es-CO"/>
+      </w:rPr>
+      <w:t xml:space="preserve"> </w:t>
+    </w:r>
+    <w:r>
+      <w:rPr>
         <w:color w:val="7F7F7F" w:themeColor="text1" w:themeTint="80"/>
+        <w:lang w:val="es-CO"/>
       </w:rPr>
       <w:t xml:space="preserve">| </w:t>
     </w:r>
     <w:r>
+      <w:rPr>
+        <w:lang w:val="es-CO"/>
+      </w:rPr>
       <w:t xml:space="preserve"> (757) 987-4351  </w:t>
     </w:r>
     <w:r>
       <w:rPr>
         <w:color w:val="7F7F7F" w:themeColor="text1" w:themeTint="80"/>
+        <w:lang w:val="es-CO"/>
       </w:rPr>
       <w:t>|</w:t>
     </w:r>
     <w:r>
+      <w:rPr>
+        <w:lang w:val="es-CO"/>
+      </w:rPr>
       <w:t xml:space="preserve"> </w:t>
     </w:r>
     <w:r>
       <w:rPr>
-        <w:rFonts w:ascii="Spectral" w:eastAsia="Spectral" w:hAnsi="Spectral" w:cs="Spectral"/>
         <w:noProof/>
-        <w:sz w:val="20"/>
-        <w:szCs w:val="20"/>
       </w:rPr>
       <w:drawing>
-        <wp:inline distT="114300" distB="114300" distL="114300" distR="114300" wp14:anchorId="63459C4E" wp14:editId="008A40E5">
+        <wp:inline distT="0" distB="0" distL="0" distR="0" wp14:anchorId="5116D499" wp14:editId="4CD06D5B">
           <wp:extent cx="91440" cy="91440"/>
-          <wp:effectExtent l="0" t="0" r="0" b="0"/>
-          <wp:docPr id="1" name="image2.png" descr="A blue and green globe&#10;&#10;Description automatically generated"/>
-          <wp:cNvGraphicFramePr/>
+          <wp:effectExtent l="0" t="0" r="3810" b="3810"/>
+          <wp:docPr id="1812272636" name="Picture 1" descr="Github Logo - Free social media icons"/>
+          <wp:cNvGraphicFramePr>
+            <a:graphicFrameLocks xmlns:a="http://schemas.openxmlformats.org/drawingml/2006/main" noChangeAspect="1"/>
+          </wp:cNvGraphicFramePr>
           <a:graphic xmlns:a="http://schemas.openxmlformats.org/drawingml/2006/main">
             <a:graphicData uri="http://schemas.openxmlformats.org/drawingml/2006/picture">
               <pic:pic xmlns:pic="http://schemas.openxmlformats.org/drawingml/2006/picture">
                 <pic:nvPicPr>
-                  <pic:cNvPr id="1" name="image2.png" descr="A blue and green globe&#10;&#10;Description automatically generated"/>
-                  <pic:cNvPicPr preferRelativeResize="0"/>
+                  <pic:cNvPr id="0" name="Picture 1" descr="Github Logo - Free social media icons"/>
+                  <pic:cNvPicPr>
+                    <a:picLocks noChangeAspect="1" noChangeArrowheads="1"/>
+                  </pic:cNvPicPr>
                 </pic:nvPicPr>
                 <pic:blipFill>
-                  <a:blip r:embed="rId3"/>
+                  <a:blip r:embed="rId3">
+                    <a:extLst>
+                      <a:ext uri="{28A0092B-C50C-407E-A947-70E740481C1C}">
+                        <a14:useLocalDpi xmlns:a14="http://schemas.microsoft.com/office/drawing/2010/main" val="0"/>
+                      </a:ext>
+                    </a:extLst>
+                  </a:blip>
                   <a:srcRect/>
                   <a:stretch>
                     <a:fillRect/>
                   </a:stretch>
                 </pic:blipFill>
-                <pic:spPr>
+                <pic:spPr bwMode="auto">
                   <a:xfrm>
                     <a:off x="0" y="0"/>
                     <a:ext cx="91440" cy="91440"/>
@@ -2078,7 +2001,10 @@
                   <a:prstGeom prst="rect">
                     <a:avLst/>
                   </a:prstGeom>
-                  <a:ln/>
+                  <a:noFill/>
+                  <a:ln>
+                    <a:noFill/>
+                  </a:ln>
                 </pic:spPr>
               </pic:pic>
             </a:graphicData>
@@ -2087,32 +2013,27 @@
       </w:drawing>
     </w:r>
     <w:r>
+      <w:rPr>
+        <w:lang w:val="es-CO"/>
+      </w:rPr>
       <w:t xml:space="preserve"> </w:t>
     </w:r>
     <w:hyperlink r:id="rId4" w:history="1">
       <w:r>
         <w:rPr>
           <w:rStyle w:val="Hyperlink"/>
+          <w:lang w:val="es-CO"/>
         </w:rPr>
         <w:t>josephmars</w:t>
       </w:r>
       <w:r>
         <w:rPr>
           <w:rStyle w:val="Hyperlink"/>
+          <w:lang w:val="es-CO"/>
         </w:rPr>
         <w:t>.github.io</w:t>
       </w:r>
     </w:hyperlink>
-  </w:p>
-</w:hdr>
-</file>
-
-<file path=word/header3.xml><?xml version="1.0" encoding="utf-8"?>
-<w:hdr xmlns:wpc="http://schemas.microsoft.com/office/word/2010/wordprocessingCanvas" xmlns:cx="http://schemas.microsoft.com/office/drawing/2014/chartex" xmlns:cx1="http://schemas.microsoft.com/office/drawing/2015/9/8/chartex" xmlns:cx2="http://schemas.microsoft.com/office/drawing/2015/10/21/chartex" xmlns:cx3="http://schemas.microsoft.com/office/drawing/2016/5/9/chartex" xmlns:cx4="http://schemas.microsoft.com/office/drawing/2016/5/10/chartex" xmlns:cx5="http://schemas.microsoft.com/office/drawing/2016/5/11/chartex" xmlns:cx6="http://schemas.microsoft.com/office/drawing/2016/5/12/chartex" xmlns:cx7="http://schemas.microsoft.com/office/drawing/2016/5/13/chartex" xmlns:cx8="http://schemas.microsoft.com/office/drawing/2016/5/14/chartex" xmlns:mc="http://schemas.openxmlformats.org/markup-compatibility/2006" xmlns:aink="http://schemas.microsoft.com/office/drawing/2016/ink" xmlns:am3d="http://schemas.microsoft.com/office/drawing/2017/model3d" xmlns:o="urn:schemas-microsoft-com:office:office" xmlns:oel="http://schemas.microsoft.com/office/2019/extlst" xmlns:r="http://schemas.openxmlformats.org/officeDocument/2006/relationships" xmlns:m="http://schemas.openxmlformats.org/officeDocument/2006/math" xmlns:v="urn:schemas-microsoft-com:vml" xmlns:wp14="http://schemas.microsoft.com/office/word/2010/wordprocessingDrawing" xmlns:wp="http://schemas.openxmlformats.org/drawingml/2006/wordprocessingDrawing" xmlns:w10="urn:schemas-microsoft-com:office:word" xmlns:w="http://schemas.openxmlformats.org/wordprocessingml/2006/main" xmlns:w14="http://schemas.microsoft.com/office/word/2010/wordml" xmlns:w15="http://schemas.microsoft.com/office/word/2012/wordml" xmlns:w16cex="http://schemas.microsoft.com/office/word/2018/wordml/cex" xmlns:w16cid="http://schemas.microsoft.com/office/word/2016/wordml/cid" xmlns:w16="http://schemas.microsoft.com/office/word/2018/wordml" xmlns:w16sdtdh="http://schemas.microsoft.com/office/word/2020/wordml/sdtdatahash" xmlns:w16se="http://schemas.microsoft.com/office/word/2015/wordml/symex" xmlns:wpg="http://schemas.microsoft.com/office/word/2010/wordprocessingGroup" xmlns:wpi="http://schemas.microsoft.com/office/word/2010/wordprocessingInk" xmlns:wne="http://schemas.microsoft.com/office/word/2006/wordml" xmlns:wps="http://schemas.microsoft.com/office/word/2010/wordprocessingShape" mc:Ignorable="w14 w15 w16se w16cid w16 w16cex w16sdtdh wp14">
-  <w:p>
-    <w:pPr>
-      <w:pStyle w:val="Header"/>
-    </w:pPr>
   </w:p>
 </w:hdr>
 </file>

</xml_diff>